<commit_message>
Added the Terminal Screenshot for Lab 3 Report
</commit_message>
<xml_diff>
--- a/Reports/Lab 3/Report.docx
+++ b/Reports/Lab 3/Report.docx
@@ -202,373 +202,6 @@
         <w:jc w:val="both"/>
       </w:pPr>
       <w:r>
-        <w:t>The values are printed one after another in reverse from 9 to 0 with a 500ms delay between them.</w:t>
-      </w:r>
-    </w:p>
-    <w:p>
-      <w:pPr>
-        <w:spacing w:after="0" w:line="240" w:lineRule="auto"/>
-        <w:jc w:val="both"/>
-      </w:pPr>
-    </w:p>
-    <w:p>
-      <w:pPr>
-        <w:spacing w:after="0" w:line="240" w:lineRule="auto"/>
-        <w:jc w:val="both"/>
-      </w:pPr>
-      <w:r>
-        <w:rPr>
-          <w:u w:val="single"/>
-        </w:rPr>
-        <w:t>Question 2</w:t>
-      </w:r>
-      <w:r>
-        <w:t xml:space="preserve"> (3 marks)</w:t>
-      </w:r>
-    </w:p>
-    <w:p>
-      <w:pPr>
-        <w:spacing w:after="0" w:line="240" w:lineRule="auto"/>
-        <w:jc w:val="both"/>
-      </w:pPr>
-    </w:p>
-    <w:p>
-      <w:pPr>
-        <w:spacing w:after="0" w:line="240" w:lineRule="auto"/>
-        <w:jc w:val="both"/>
-      </w:pPr>
-      <w:r>
-        <w:t xml:space="preserve">The numbers are not printed in the same order they were </w:t>
-      </w:r>
-      <w:proofErr w:type="spellStart"/>
-      <w:r>
-        <w:t>enqueued</w:t>
-      </w:r>
-      <w:proofErr w:type="spellEnd"/>
-      <w:r>
-        <w:t xml:space="preserve">. (They were </w:t>
-      </w:r>
-      <w:proofErr w:type="spellStart"/>
-      <w:r>
-        <w:t>enqueued</w:t>
-      </w:r>
-      <w:proofErr w:type="spellEnd"/>
-      <w:r>
-        <w:t xml:space="preserve"> in ascending order, while printing was in descending order.)</w:t>
-      </w:r>
-    </w:p>
-    <w:p>
-      <w:pPr>
-        <w:spacing w:after="0" w:line="240" w:lineRule="auto"/>
-        <w:jc w:val="both"/>
-      </w:pPr>
-    </w:p>
-    <w:p>
-      <w:pPr>
-        <w:spacing w:after="0" w:line="240" w:lineRule="auto"/>
-        <w:jc w:val="both"/>
-      </w:pPr>
-      <w:r>
-        <w:t xml:space="preserve">The </w:t>
-      </w:r>
-      <w:proofErr w:type="spellStart"/>
-      <w:proofErr w:type="gramStart"/>
-      <w:r>
-        <w:t>enq</w:t>
-      </w:r>
-      <w:proofErr w:type="spellEnd"/>
-      <w:r>
-        <w:t>(</w:t>
-      </w:r>
-      <w:proofErr w:type="gramEnd"/>
-      <w:r>
-        <w:t>) function takes in a p</w:t>
-      </w:r>
-      <w:r>
-        <w:t xml:space="preserve">riority queue created by </w:t>
-      </w:r>
-      <w:proofErr w:type="spellStart"/>
-      <w:r>
-        <w:t>makeQueue</w:t>
-      </w:r>
-      <w:proofErr w:type="spellEnd"/>
-      <w:r>
-        <w:t>(), an i</w:t>
-      </w:r>
-      <w:r>
-        <w:t>tem to add</w:t>
-      </w:r>
-      <w:r>
-        <w:t>, and a priority number.</w:t>
-      </w:r>
-    </w:p>
-    <w:p>
-      <w:pPr>
-        <w:spacing w:after="0" w:line="240" w:lineRule="auto"/>
-        <w:jc w:val="both"/>
-      </w:pPr>
-    </w:p>
-    <w:p>
-      <w:pPr>
-        <w:spacing w:after="0" w:line="240" w:lineRule="auto"/>
-        <w:jc w:val="both"/>
-      </w:pPr>
-      <w:r>
-        <w:t xml:space="preserve">Lower number denotes higher priority. Since the value 0 is inserted with a priority of 9, with the subsequent values inserted with ascending priority (descending priority number), each new number is always </w:t>
-      </w:r>
-      <w:proofErr w:type="spellStart"/>
-      <w:r>
-        <w:t>enqueued</w:t>
-      </w:r>
-      <w:proofErr w:type="spellEnd"/>
-      <w:r>
-        <w:t xml:space="preserve"> at the front.</w:t>
-      </w:r>
-    </w:p>
-    <w:p>
-      <w:pPr>
-        <w:spacing w:after="0" w:line="240" w:lineRule="auto"/>
-        <w:jc w:val="both"/>
-      </w:pPr>
-    </w:p>
-    <w:p>
-      <w:pPr>
-        <w:spacing w:after="0" w:line="240" w:lineRule="auto"/>
-        <w:jc w:val="both"/>
-      </w:pPr>
-      <w:r>
-        <w:t xml:space="preserve">Therefore, the numbers are </w:t>
-      </w:r>
-      <w:proofErr w:type="spellStart"/>
-      <w:r>
-        <w:t>dequeued</w:t>
-      </w:r>
-      <w:proofErr w:type="spellEnd"/>
-      <w:r>
-        <w:t xml:space="preserve"> in reverse order (descending numbers in ascending priority).</w:t>
-      </w:r>
-    </w:p>
-    <w:p>
-      <w:pPr>
-        <w:spacing w:after="0" w:line="240" w:lineRule="auto"/>
-        <w:jc w:val="both"/>
-      </w:pPr>
-    </w:p>
-    <w:p>
-      <w:pPr>
-        <w:spacing w:after="0" w:line="240" w:lineRule="auto"/>
-        <w:jc w:val="both"/>
-      </w:pPr>
-      <w:r>
-        <w:rPr>
-          <w:u w:val="single"/>
-        </w:rPr>
-        <w:t>Question 3</w:t>
-      </w:r>
-      <w:r>
-        <w:t xml:space="preserve"> ( 4 marks)</w:t>
-      </w:r>
-    </w:p>
-    <w:p>
-      <w:pPr>
-        <w:spacing w:after="0" w:line="240" w:lineRule="auto"/>
-        <w:jc w:val="both"/>
-      </w:pPr>
-    </w:p>
-    <w:p>
-      <w:pPr>
-        <w:spacing w:after="0" w:line="240" w:lineRule="auto"/>
-        <w:jc w:val="both"/>
-      </w:pPr>
-      <w:r>
-        <w:t>The keyword (void *) means that the function accepts a pointer to a variable of the void type.</w:t>
-      </w:r>
-    </w:p>
-    <w:p>
-      <w:pPr>
-        <w:spacing w:after="0" w:line="240" w:lineRule="auto"/>
-        <w:jc w:val="both"/>
-      </w:pPr>
-    </w:p>
-    <w:p>
-      <w:pPr>
-        <w:spacing w:after="0" w:line="240" w:lineRule="auto"/>
-        <w:jc w:val="both"/>
-      </w:pPr>
-      <w:r>
-        <w:t xml:space="preserve">This essentially means that it is a pointer to data of unspecified type, which is useful for simulating polymorphic </w:t>
-      </w:r>
-      <w:proofErr w:type="spellStart"/>
-      <w:r>
-        <w:t>behaviors</w:t>
-      </w:r>
-      <w:proofErr w:type="spellEnd"/>
-      <w:r>
-        <w:t>.</w:t>
-      </w:r>
-    </w:p>
-    <w:p>
-      <w:pPr>
-        <w:spacing w:after="0" w:line="240" w:lineRule="auto"/>
-        <w:jc w:val="both"/>
-      </w:pPr>
-    </w:p>
-    <w:p>
-      <w:pPr>
-        <w:spacing w:after="0" w:line="240" w:lineRule="auto"/>
-        <w:jc w:val="both"/>
-      </w:pPr>
-      <w:r>
-        <w:t>The (void *) type is analogical to the Object type which is used in Java to denote a universal / top-level parent type (though the underlying concepts are different).</w:t>
-      </w:r>
-    </w:p>
-    <w:p>
-      <w:pPr>
-        <w:spacing w:after="0" w:line="240" w:lineRule="auto"/>
-        <w:jc w:val="both"/>
-      </w:pPr>
-    </w:p>
-    <w:p>
-      <w:pPr>
-        <w:spacing w:after="0" w:line="240" w:lineRule="auto"/>
-        <w:jc w:val="both"/>
-      </w:pPr>
-      <w:r>
-        <w:t xml:space="preserve">By using the (void *) type, we can allow the queue to work with any data type, which we can typecast appropriately when </w:t>
-      </w:r>
-      <w:proofErr w:type="spellStart"/>
-      <w:r>
-        <w:t>dequeuing</w:t>
-      </w:r>
-      <w:proofErr w:type="spellEnd"/>
-      <w:r>
-        <w:t>.</w:t>
-      </w:r>
-    </w:p>
-    <w:p>
-      <w:pPr>
-        <w:spacing w:after="0" w:line="240" w:lineRule="auto"/>
-        <w:jc w:val="both"/>
-      </w:pPr>
-    </w:p>
-    <w:p>
-      <w:pPr>
-        <w:spacing w:after="0" w:line="240" w:lineRule="auto"/>
-        <w:jc w:val="both"/>
-      </w:pPr>
-      <w:r>
-        <w:rPr>
-          <w:u w:val="single"/>
-        </w:rPr>
-        <w:t>Question 4</w:t>
-      </w:r>
-      <w:r>
-        <w:t xml:space="preserve"> (4 marks)</w:t>
-      </w:r>
-    </w:p>
-    <w:p>
-      <w:pPr>
-        <w:spacing w:after="0" w:line="240" w:lineRule="auto"/>
-        <w:jc w:val="both"/>
-      </w:pPr>
-    </w:p>
-    <w:p>
-      <w:pPr>
-        <w:spacing w:after="0" w:line="240" w:lineRule="auto"/>
-        <w:jc w:val="both"/>
-      </w:pPr>
-      <w:r>
-        <w:t xml:space="preserve">As mentioned in Question 3, the </w:t>
-      </w:r>
-      <w:proofErr w:type="spellStart"/>
-      <w:r>
-        <w:t>TPrioQEntry</w:t>
-      </w:r>
-      <w:proofErr w:type="spellEnd"/>
-      <w:r>
-        <w:t xml:space="preserve"> </w:t>
-      </w:r>
-      <w:proofErr w:type="spellStart"/>
-      <w:r>
-        <w:t>struct</w:t>
-      </w:r>
-      <w:proofErr w:type="spellEnd"/>
-      <w:r>
-        <w:t xml:space="preserve"> (used as the list node in this implementation) can point to data of any type by casting them as (void *). However, the type is not stored with the data. Therefore, when </w:t>
-      </w:r>
-      <w:proofErr w:type="spellStart"/>
-      <w:r>
-        <w:t>dequeuing</w:t>
-      </w:r>
-      <w:proofErr w:type="spellEnd"/>
-      <w:r>
-        <w:t>, we will retrieve a (void) type as well.</w:t>
-      </w:r>
-    </w:p>
-    <w:p>
-      <w:pPr>
-        <w:spacing w:after="0" w:line="240" w:lineRule="auto"/>
-        <w:jc w:val="both"/>
-      </w:pPr>
-    </w:p>
-    <w:p>
-      <w:pPr>
-        <w:spacing w:after="0" w:line="240" w:lineRule="auto"/>
-        <w:jc w:val="both"/>
-      </w:pPr>
-      <w:r>
-        <w:t>We need to typecast this to the appropriate data type before we can make use of them.</w:t>
-      </w:r>
-    </w:p>
-    <w:p>
-      <w:pPr>
-        <w:spacing w:after="0" w:line="240" w:lineRule="auto"/>
-        <w:jc w:val="both"/>
-      </w:pPr>
-    </w:p>
-    <w:p>
-      <w:pPr>
-        <w:spacing w:after="0" w:line="240" w:lineRule="auto"/>
-        <w:jc w:val="both"/>
-      </w:pPr>
-      <w:r>
-        <w:rPr>
-          <w:u w:val="single"/>
-        </w:rPr>
-        <w:lastRenderedPageBreak/>
-        <w:t>Question 5</w:t>
-      </w:r>
-      <w:r>
-        <w:t xml:space="preserve"> (3 marks)</w:t>
-      </w:r>
-    </w:p>
-    <w:p>
-      <w:pPr>
-        <w:spacing w:after="0" w:line="240" w:lineRule="auto"/>
-        <w:jc w:val="both"/>
-      </w:pPr>
-    </w:p>
-    <w:p>
-      <w:pPr>
-        <w:spacing w:after="0" w:line="240" w:lineRule="auto"/>
-        <w:jc w:val="both"/>
-      </w:pPr>
-      <w:r>
-        <w:t>Switch bounding is caused by imperfections of mechanical switches. Whenever a switch is closed or opened, there can be tiny vibrations in the contacts which can result in a bouncing signal which looks like this:</w:t>
-      </w:r>
-    </w:p>
-    <w:p>
-      <w:pPr>
-        <w:spacing w:after="0" w:line="240" w:lineRule="auto"/>
-        <w:jc w:val="both"/>
-      </w:pPr>
-    </w:p>
-    <w:p>
-      <w:pPr>
-        <w:spacing w:after="0" w:line="240" w:lineRule="auto"/>
-        <w:jc w:val="both"/>
-      </w:pPr>
-      <w:r>
         <w:pict>
           <v:shapetype id="_x0000_t75" coordsize="21600,21600" o:spt="75" o:preferrelative="t" path="m@4@5l@4@11@9@11@9@5xe" filled="f" stroked="f">
             <v:stroke joinstyle="miter"/>
@@ -589,8 +222,8 @@
             <v:path o:extrusionok="f" gradientshapeok="t" o:connecttype="rect"/>
             <o:lock v:ext="edit" aspectratio="t"/>
           </v:shapetype>
-          <v:shape id="_x0000_i1025" type="#_x0000_t75" style="width:414.75pt;height:207.75pt">
-            <v:imagedata r:id="rId5" o:title="Bouncing"/>
+          <v:shape id="_x0000_i1026" type="#_x0000_t75" style="width:414.75pt;height:261pt">
+            <v:imagedata r:id="rId5" o:title="Question 1"/>
           </v:shape>
         </w:pict>
       </w:r>
@@ -607,6 +240,394 @@
         <w:jc w:val="both"/>
       </w:pPr>
       <w:r>
+        <w:t>The values are printed one after another in reverse from 9 to 0 with a 500ms delay between them.</w:t>
+      </w:r>
+    </w:p>
+    <w:p>
+      <w:pPr>
+        <w:spacing w:after="0" w:line="240" w:lineRule="auto"/>
+        <w:jc w:val="both"/>
+      </w:pPr>
+    </w:p>
+    <w:p>
+      <w:pPr>
+        <w:spacing w:after="0" w:line="240" w:lineRule="auto"/>
+        <w:jc w:val="both"/>
+      </w:pPr>
+      <w:r>
+        <w:rPr>
+          <w:u w:val="single"/>
+        </w:rPr>
+        <w:t>Question 2</w:t>
+      </w:r>
+      <w:r>
+        <w:t xml:space="preserve"> (3 marks)</w:t>
+      </w:r>
+    </w:p>
+    <w:p>
+      <w:pPr>
+        <w:spacing w:after="0" w:line="240" w:lineRule="auto"/>
+        <w:jc w:val="both"/>
+      </w:pPr>
+      <w:bookmarkStart w:id="0" w:name="_GoBack"/>
+      <w:bookmarkEnd w:id="0"/>
+    </w:p>
+    <w:p>
+      <w:pPr>
+        <w:spacing w:after="0" w:line="240" w:lineRule="auto"/>
+        <w:jc w:val="both"/>
+      </w:pPr>
+      <w:r>
+        <w:t xml:space="preserve">The numbers are not printed in the same order they were </w:t>
+      </w:r>
+      <w:proofErr w:type="spellStart"/>
+      <w:r>
+        <w:t>enqueued</w:t>
+      </w:r>
+      <w:proofErr w:type="spellEnd"/>
+      <w:r>
+        <w:t xml:space="preserve">. (They were </w:t>
+      </w:r>
+      <w:proofErr w:type="spellStart"/>
+      <w:r>
+        <w:t>enqueued</w:t>
+      </w:r>
+      <w:proofErr w:type="spellEnd"/>
+      <w:r>
+        <w:t xml:space="preserve"> in ascending order, while printing was in descending order.)</w:t>
+      </w:r>
+    </w:p>
+    <w:p>
+      <w:pPr>
+        <w:spacing w:after="0" w:line="240" w:lineRule="auto"/>
+        <w:jc w:val="both"/>
+      </w:pPr>
+    </w:p>
+    <w:p>
+      <w:pPr>
+        <w:spacing w:after="0" w:line="240" w:lineRule="auto"/>
+        <w:jc w:val="both"/>
+      </w:pPr>
+      <w:r>
+        <w:t xml:space="preserve">The </w:t>
+      </w:r>
+      <w:proofErr w:type="spellStart"/>
+      <w:proofErr w:type="gramStart"/>
+      <w:r>
+        <w:t>enq</w:t>
+      </w:r>
+      <w:proofErr w:type="spellEnd"/>
+      <w:r>
+        <w:t>(</w:t>
+      </w:r>
+      <w:proofErr w:type="gramEnd"/>
+      <w:r>
+        <w:t>) function takes in a p</w:t>
+      </w:r>
+      <w:r>
+        <w:t xml:space="preserve">riority queue created by </w:t>
+      </w:r>
+      <w:proofErr w:type="spellStart"/>
+      <w:r>
+        <w:t>makeQueue</w:t>
+      </w:r>
+      <w:proofErr w:type="spellEnd"/>
+      <w:r>
+        <w:t>(), an i</w:t>
+      </w:r>
+      <w:r>
+        <w:t>tem to add</w:t>
+      </w:r>
+      <w:r>
+        <w:t>, and a priority number.</w:t>
+      </w:r>
+    </w:p>
+    <w:p>
+      <w:pPr>
+        <w:spacing w:after="0" w:line="240" w:lineRule="auto"/>
+        <w:jc w:val="both"/>
+      </w:pPr>
+    </w:p>
+    <w:p>
+      <w:pPr>
+        <w:spacing w:after="0" w:line="240" w:lineRule="auto"/>
+        <w:jc w:val="both"/>
+      </w:pPr>
+      <w:r>
+        <w:t xml:space="preserve">Lower number denotes higher priority. Since the value 0 is inserted with a priority of 9, with the subsequent values inserted with ascending priority (descending priority number), each new number is always </w:t>
+      </w:r>
+      <w:proofErr w:type="spellStart"/>
+      <w:r>
+        <w:t>enqueued</w:t>
+      </w:r>
+      <w:proofErr w:type="spellEnd"/>
+      <w:r>
+        <w:t xml:space="preserve"> at the front.</w:t>
+      </w:r>
+    </w:p>
+    <w:p>
+      <w:pPr>
+        <w:spacing w:after="0" w:line="240" w:lineRule="auto"/>
+        <w:jc w:val="both"/>
+      </w:pPr>
+    </w:p>
+    <w:p>
+      <w:pPr>
+        <w:spacing w:after="0" w:line="240" w:lineRule="auto"/>
+        <w:jc w:val="both"/>
+      </w:pPr>
+      <w:r>
+        <w:t xml:space="preserve">Therefore, the numbers are </w:t>
+      </w:r>
+      <w:proofErr w:type="spellStart"/>
+      <w:r>
+        <w:t>dequeued</w:t>
+      </w:r>
+      <w:proofErr w:type="spellEnd"/>
+      <w:r>
+        <w:t xml:space="preserve"> in reverse order (descending numbers in ascending priority).</w:t>
+      </w:r>
+    </w:p>
+    <w:p>
+      <w:pPr>
+        <w:spacing w:after="0" w:line="240" w:lineRule="auto"/>
+        <w:jc w:val="both"/>
+      </w:pPr>
+    </w:p>
+    <w:p>
+      <w:pPr>
+        <w:spacing w:after="0" w:line="240" w:lineRule="auto"/>
+        <w:jc w:val="both"/>
+      </w:pPr>
+      <w:r>
+        <w:rPr>
+          <w:u w:val="single"/>
+        </w:rPr>
+        <w:t>Question 3</w:t>
+      </w:r>
+      <w:r>
+        <w:t xml:space="preserve"> ( 4 marks)</w:t>
+      </w:r>
+    </w:p>
+    <w:p>
+      <w:pPr>
+        <w:spacing w:after="0" w:line="240" w:lineRule="auto"/>
+        <w:jc w:val="both"/>
+      </w:pPr>
+    </w:p>
+    <w:p>
+      <w:pPr>
+        <w:spacing w:after="0" w:line="240" w:lineRule="auto"/>
+        <w:jc w:val="both"/>
+      </w:pPr>
+      <w:r>
+        <w:lastRenderedPageBreak/>
+        <w:t>The keyword (void *) means that the function accepts a pointer to a variable of the void type.</w:t>
+      </w:r>
+    </w:p>
+    <w:p>
+      <w:pPr>
+        <w:spacing w:after="0" w:line="240" w:lineRule="auto"/>
+        <w:jc w:val="both"/>
+      </w:pPr>
+    </w:p>
+    <w:p>
+      <w:pPr>
+        <w:spacing w:after="0" w:line="240" w:lineRule="auto"/>
+        <w:jc w:val="both"/>
+      </w:pPr>
+      <w:r>
+        <w:t xml:space="preserve">This essentially means that it is a pointer to data of unspecified type, which is useful for simulating polymorphic </w:t>
+      </w:r>
+      <w:proofErr w:type="spellStart"/>
+      <w:r>
+        <w:t>behaviors</w:t>
+      </w:r>
+      <w:proofErr w:type="spellEnd"/>
+      <w:r>
+        <w:t>.</w:t>
+      </w:r>
+    </w:p>
+    <w:p>
+      <w:pPr>
+        <w:spacing w:after="0" w:line="240" w:lineRule="auto"/>
+        <w:jc w:val="both"/>
+      </w:pPr>
+    </w:p>
+    <w:p>
+      <w:pPr>
+        <w:spacing w:after="0" w:line="240" w:lineRule="auto"/>
+        <w:jc w:val="both"/>
+      </w:pPr>
+      <w:r>
+        <w:t>The (void *) type is analogical to the Object type which is used in Java to denote a universal / top-level parent type (though the underlying concepts are different).</w:t>
+      </w:r>
+    </w:p>
+    <w:p>
+      <w:pPr>
+        <w:spacing w:after="0" w:line="240" w:lineRule="auto"/>
+        <w:jc w:val="both"/>
+      </w:pPr>
+    </w:p>
+    <w:p>
+      <w:pPr>
+        <w:spacing w:after="0" w:line="240" w:lineRule="auto"/>
+        <w:jc w:val="both"/>
+      </w:pPr>
+      <w:r>
+        <w:t xml:space="preserve">By using the (void *) type, we can allow the queue to work with any data type, which we can typecast appropriately when </w:t>
+      </w:r>
+      <w:proofErr w:type="spellStart"/>
+      <w:r>
+        <w:t>dequeuing</w:t>
+      </w:r>
+      <w:proofErr w:type="spellEnd"/>
+      <w:r>
+        <w:t>.</w:t>
+      </w:r>
+    </w:p>
+    <w:p>
+      <w:pPr>
+        <w:spacing w:after="0" w:line="240" w:lineRule="auto"/>
+        <w:jc w:val="both"/>
+      </w:pPr>
+    </w:p>
+    <w:p>
+      <w:pPr>
+        <w:spacing w:after="0" w:line="240" w:lineRule="auto"/>
+        <w:jc w:val="both"/>
+      </w:pPr>
+      <w:r>
+        <w:rPr>
+          <w:u w:val="single"/>
+        </w:rPr>
+        <w:t>Question 4</w:t>
+      </w:r>
+      <w:r>
+        <w:t xml:space="preserve"> (4 marks)</w:t>
+      </w:r>
+    </w:p>
+    <w:p>
+      <w:pPr>
+        <w:spacing w:after="0" w:line="240" w:lineRule="auto"/>
+        <w:jc w:val="both"/>
+      </w:pPr>
+    </w:p>
+    <w:p>
+      <w:pPr>
+        <w:spacing w:after="0" w:line="240" w:lineRule="auto"/>
+        <w:jc w:val="both"/>
+      </w:pPr>
+      <w:r>
+        <w:t xml:space="preserve">As mentioned in Question 3, the </w:t>
+      </w:r>
+      <w:proofErr w:type="spellStart"/>
+      <w:r>
+        <w:t>TPrioQEntry</w:t>
+      </w:r>
+      <w:proofErr w:type="spellEnd"/>
+      <w:r>
+        <w:t xml:space="preserve"> </w:t>
+      </w:r>
+      <w:proofErr w:type="spellStart"/>
+      <w:r>
+        <w:t>struct</w:t>
+      </w:r>
+      <w:proofErr w:type="spellEnd"/>
+      <w:r>
+        <w:t xml:space="preserve"> (used as the list node in this implementation) can point to data of any type by casting them as (void *). However, the type is not stored with the data. Therefore, when </w:t>
+      </w:r>
+      <w:proofErr w:type="spellStart"/>
+      <w:r>
+        <w:t>dequeuing</w:t>
+      </w:r>
+      <w:proofErr w:type="spellEnd"/>
+      <w:r>
+        <w:t>, we will retrieve a (void) type as well.</w:t>
+      </w:r>
+    </w:p>
+    <w:p>
+      <w:pPr>
+        <w:spacing w:after="0" w:line="240" w:lineRule="auto"/>
+        <w:jc w:val="both"/>
+      </w:pPr>
+    </w:p>
+    <w:p>
+      <w:pPr>
+        <w:spacing w:after="0" w:line="240" w:lineRule="auto"/>
+        <w:jc w:val="both"/>
+      </w:pPr>
+      <w:r>
+        <w:t>We need to typecast this to the appropriate data type before we can make use of them.</w:t>
+      </w:r>
+    </w:p>
+    <w:p>
+      <w:pPr>
+        <w:spacing w:after="0" w:line="240" w:lineRule="auto"/>
+        <w:jc w:val="both"/>
+      </w:pPr>
+    </w:p>
+    <w:p>
+      <w:pPr>
+        <w:spacing w:after="0" w:line="240" w:lineRule="auto"/>
+        <w:jc w:val="both"/>
+      </w:pPr>
+      <w:r>
+        <w:rPr>
+          <w:u w:val="single"/>
+        </w:rPr>
+        <w:t>Question 5</w:t>
+      </w:r>
+      <w:r>
+        <w:t xml:space="preserve"> (3 marks)</w:t>
+      </w:r>
+    </w:p>
+    <w:p>
+      <w:pPr>
+        <w:spacing w:after="0" w:line="240" w:lineRule="auto"/>
+        <w:jc w:val="both"/>
+      </w:pPr>
+    </w:p>
+    <w:p>
+      <w:pPr>
+        <w:spacing w:after="0" w:line="240" w:lineRule="auto"/>
+        <w:jc w:val="both"/>
+      </w:pPr>
+      <w:r>
+        <w:t>Switch bounding is caused by imperfections of mechanical switches. Whenever a switch is closed or opened, there can be tiny vibrations in the contacts which can result in a bouncing signal which looks like this:</w:t>
+      </w:r>
+    </w:p>
+    <w:p>
+      <w:pPr>
+        <w:spacing w:after="0" w:line="240" w:lineRule="auto"/>
+        <w:jc w:val="both"/>
+      </w:pPr>
+    </w:p>
+    <w:p>
+      <w:pPr>
+        <w:spacing w:after="0" w:line="240" w:lineRule="auto"/>
+        <w:jc w:val="both"/>
+      </w:pPr>
+      <w:r>
+        <w:pict>
+          <v:shape id="_x0000_i1025" type="#_x0000_t75" style="width:414.75pt;height:207.75pt">
+            <v:imagedata r:id="rId6" o:title="Bouncing"/>
+          </v:shape>
+        </w:pict>
+      </w:r>
+    </w:p>
+    <w:p>
+      <w:pPr>
+        <w:spacing w:after="0" w:line="240" w:lineRule="auto"/>
+        <w:jc w:val="both"/>
+      </w:pPr>
+    </w:p>
+    <w:p>
+      <w:pPr>
+        <w:spacing w:after="0" w:line="240" w:lineRule="auto"/>
+        <w:jc w:val="both"/>
+      </w:pPr>
+      <w:r>
         <w:t>This may be interpreted by the circuit as a series of ONs and OFFs instead of a single transition from ON to OFF.</w:t>
       </w:r>
     </w:p>
@@ -658,6 +679,7 @@
         <w:jc w:val="both"/>
       </w:pPr>
       <w:r>
+        <w:lastRenderedPageBreak/>
         <w:t xml:space="preserve">The </w:t>
       </w:r>
       <w:proofErr w:type="spellStart"/>
@@ -775,7 +797,6 @@
         <w:jc w:val="both"/>
       </w:pPr>
       <w:r>
-        <w:lastRenderedPageBreak/>
         <w:t xml:space="preserve">We have to first create a valid queue. In the program, there is a file scope pointer called *queue which points to the queue. This queue is initialized in the </w:t>
       </w:r>
       <w:proofErr w:type="gramStart"/>
@@ -1697,7 +1718,6 @@
         <w:rPr>
           <w:rFonts w:ascii="Consolas" w:hAnsi="Consolas" w:cs="Consolas"/>
         </w:rPr>
-        <w:lastRenderedPageBreak/>
         <w:t>void</w:t>
       </w:r>
       <w:proofErr w:type="gramEnd"/>
@@ -2568,6 +2588,7 @@
         <w:rPr>
           <w:rFonts w:ascii="Consolas" w:hAnsi="Consolas" w:cs="Consolas"/>
         </w:rPr>
+        <w:lastRenderedPageBreak/>
         <w:tab/>
       </w:r>
       <w:r>
@@ -2841,7 +2862,6 @@
         <w:jc w:val="both"/>
       </w:pPr>
       <w:r>
-        <w:lastRenderedPageBreak/>
         <w:t xml:space="preserve">In this program, </w:t>
       </w:r>
       <w:proofErr w:type="spellStart"/>
@@ -3175,6 +3195,7 @@
         <w:jc w:val="both"/>
       </w:pPr>
       <w:r>
+        <w:lastRenderedPageBreak/>
         <w:t>LED at Pin 6</w:t>
       </w:r>
     </w:p>
@@ -3432,7 +3453,6 @@
         <w:rPr>
           <w:rFonts w:ascii="Consolas" w:hAnsi="Consolas" w:cs="Consolas"/>
         </w:rPr>
-        <w:lastRenderedPageBreak/>
         <w:t>void</w:t>
       </w:r>
       <w:proofErr w:type="gramEnd"/>
@@ -4116,8 +4136,6 @@
       <w:r>
         <w:t>) being called at the rate of 2Hz, which is equivalent to the blinking rate of 1Hz.</w:t>
       </w:r>
-      <w:bookmarkStart w:id="0" w:name="_GoBack"/>
-      <w:bookmarkEnd w:id="0"/>
     </w:p>
     <w:sectPr>
       <w:pgSz w:w="11900" w:h="16840"/>

</xml_diff>